<commit_message>
minor change in business plan
</commit_message>
<xml_diff>
--- a/Documentation/BUSINESS-PLANv2.docx
+++ b/Documentation/BUSINESS-PLANv2.docx
@@ -263,70 +263,114 @@
           <w:szCs w:val="30"/>
         </w:rPr>
       </w:pPr>
-      <w:proofErr w:type="spellStart"/>
       <w:r>
         <w:rPr>
           <w:rFonts w:ascii="Times New Roman" w:eastAsia="Times New Roman" w:hAnsi="Times New Roman" w:cs="Times New Roman"/>
           <w:sz w:val="30"/>
           <w:szCs w:val="30"/>
         </w:rPr>
-        <w:t>Carpio</w:t>
-      </w:r>
-      <w:proofErr w:type="spellEnd"/>
-      <w:r>
+        <w:t>Carpio, Aira Joyce A.</w:t>
+      </w:r>
+    </w:p>
+    <w:p>
+      <w:pPr>
+        <w:spacing w:after="0" w:line="240" w:lineRule="auto"/>
+        <w:jc w:val="center"/>
         <w:rPr>
           <w:rFonts w:ascii="Times New Roman" w:eastAsia="Times New Roman" w:hAnsi="Times New Roman" w:cs="Times New Roman"/>
           <w:sz w:val="30"/>
           <w:szCs w:val="30"/>
         </w:rPr>
-        <w:t xml:space="preserve">, </w:t>
-      </w:r>
-      <w:proofErr w:type="spellStart"/>
+      </w:pPr>
       <w:r>
         <w:rPr>
           <w:rFonts w:ascii="Times New Roman" w:eastAsia="Times New Roman" w:hAnsi="Times New Roman" w:cs="Times New Roman"/>
           <w:sz w:val="30"/>
           <w:szCs w:val="30"/>
         </w:rPr>
-        <w:t>Aira</w:t>
-      </w:r>
-      <w:proofErr w:type="spellEnd"/>
-      <w:r>
+        <w:t>Gardon, Jana Marie G.</w:t>
+      </w:r>
+    </w:p>
+    <w:p>
+      <w:pPr>
+        <w:spacing w:after="0" w:line="240" w:lineRule="auto"/>
+        <w:jc w:val="center"/>
         <w:rPr>
           <w:rFonts w:ascii="Times New Roman" w:eastAsia="Times New Roman" w:hAnsi="Times New Roman" w:cs="Times New Roman"/>
           <w:sz w:val="30"/>
           <w:szCs w:val="30"/>
         </w:rPr>
-        <w:t xml:space="preserve"> Joyce A.</w:t>
-      </w:r>
-    </w:p>
-    <w:p>
-      <w:pPr>
-        <w:spacing w:after="0" w:line="240" w:lineRule="auto"/>
-        <w:jc w:val="center"/>
+      </w:pPr>
+      <w:r>
         <w:rPr>
           <w:rFonts w:ascii="Times New Roman" w:eastAsia="Times New Roman" w:hAnsi="Times New Roman" w:cs="Times New Roman"/>
           <w:sz w:val="30"/>
           <w:szCs w:val="30"/>
         </w:rPr>
-      </w:pPr>
-      <w:proofErr w:type="spellStart"/>
-      <w:r>
+        <w:t>Haboc, Florence Gail G.</w:t>
+      </w:r>
+    </w:p>
+    <w:p>
+      <w:pPr>
+        <w:spacing w:after="0" w:line="240" w:lineRule="auto"/>
+        <w:jc w:val="both"/>
+        <w:rPr>
+          <w:rFonts w:ascii="Times New Roman" w:eastAsia="Times New Roman" w:hAnsi="Times New Roman" w:cs="Times New Roman"/>
+          <w:sz w:val="24"/>
+          <w:szCs w:val="24"/>
+        </w:rPr>
+      </w:pPr>
+    </w:p>
+    <w:p>
+      <w:pPr>
+        <w:spacing w:after="0" w:line="240" w:lineRule="auto"/>
+        <w:jc w:val="both"/>
+        <w:rPr>
+          <w:rFonts w:ascii="Times New Roman" w:eastAsia="Times New Roman" w:hAnsi="Times New Roman" w:cs="Times New Roman"/>
+          <w:sz w:val="24"/>
+          <w:szCs w:val="24"/>
+        </w:rPr>
+      </w:pPr>
+    </w:p>
+    <w:p>
+      <w:pPr>
+        <w:spacing w:after="0" w:line="240" w:lineRule="auto"/>
+        <w:jc w:val="both"/>
+        <w:rPr>
+          <w:rFonts w:ascii="Times New Roman" w:eastAsia="Times New Roman" w:hAnsi="Times New Roman" w:cs="Times New Roman"/>
+          <w:sz w:val="24"/>
+          <w:szCs w:val="24"/>
+        </w:rPr>
+      </w:pPr>
+    </w:p>
+    <w:p>
+      <w:pPr>
+        <w:spacing w:after="0" w:line="240" w:lineRule="auto"/>
+        <w:jc w:val="both"/>
+        <w:rPr>
+          <w:rFonts w:ascii="Times New Roman" w:eastAsia="Times New Roman" w:hAnsi="Times New Roman" w:cs="Times New Roman"/>
+          <w:sz w:val="24"/>
+          <w:szCs w:val="24"/>
+        </w:rPr>
+      </w:pPr>
+    </w:p>
+    <w:p>
+      <w:pPr>
+        <w:spacing w:after="0" w:line="240" w:lineRule="auto"/>
+        <w:jc w:val="center"/>
         <w:rPr>
           <w:rFonts w:ascii="Times New Roman" w:eastAsia="Times New Roman" w:hAnsi="Times New Roman" w:cs="Times New Roman"/>
           <w:sz w:val="30"/>
           <w:szCs w:val="30"/>
         </w:rPr>
-        <w:t>Gardon</w:t>
-      </w:r>
-      <w:proofErr w:type="spellEnd"/>
+      </w:pPr>
       <w:r>
         <w:rPr>
           <w:rFonts w:ascii="Times New Roman" w:eastAsia="Times New Roman" w:hAnsi="Times New Roman" w:cs="Times New Roman"/>
           <w:sz w:val="30"/>
           <w:szCs w:val="30"/>
         </w:rPr>
-        <w:t>, Jana Marie G.</w:t>
+        <w:t>Professor:</w:t>
       </w:r>
     </w:p>
     <w:p>
@@ -339,135 +383,33 @@
           <w:szCs w:val="30"/>
         </w:rPr>
       </w:pPr>
-      <w:proofErr w:type="spellStart"/>
-      <w:r>
+    </w:p>
+    <w:p>
+      <w:pPr>
+        <w:spacing w:after="0" w:line="240" w:lineRule="auto"/>
+        <w:jc w:val="center"/>
         <w:rPr>
           <w:rFonts w:ascii="Times New Roman" w:eastAsia="Times New Roman" w:hAnsi="Times New Roman" w:cs="Times New Roman"/>
           <w:sz w:val="30"/>
           <w:szCs w:val="30"/>
         </w:rPr>
-        <w:t>Haboc</w:t>
-      </w:r>
-      <w:proofErr w:type="spellEnd"/>
+      </w:pPr>
       <w:r>
         <w:rPr>
           <w:rFonts w:ascii="Times New Roman" w:eastAsia="Times New Roman" w:hAnsi="Times New Roman" w:cs="Times New Roman"/>
           <w:sz w:val="30"/>
           <w:szCs w:val="30"/>
         </w:rPr>
-        <w:t>, Florence Gail G.</w:t>
-      </w:r>
-    </w:p>
-    <w:p>
-      <w:pPr>
-        <w:spacing w:after="0" w:line="240" w:lineRule="auto"/>
-        <w:jc w:val="both"/>
-        <w:rPr>
-          <w:rFonts w:ascii="Times New Roman" w:eastAsia="Times New Roman" w:hAnsi="Times New Roman" w:cs="Times New Roman"/>
-          <w:sz w:val="24"/>
-          <w:szCs w:val="24"/>
-        </w:rPr>
-      </w:pPr>
-    </w:p>
-    <w:p>
-      <w:pPr>
-        <w:spacing w:after="0" w:line="240" w:lineRule="auto"/>
-        <w:jc w:val="both"/>
-        <w:rPr>
-          <w:rFonts w:ascii="Times New Roman" w:eastAsia="Times New Roman" w:hAnsi="Times New Roman" w:cs="Times New Roman"/>
-          <w:sz w:val="24"/>
-          <w:szCs w:val="24"/>
-        </w:rPr>
-      </w:pPr>
-    </w:p>
-    <w:p>
-      <w:pPr>
-        <w:spacing w:after="0" w:line="240" w:lineRule="auto"/>
-        <w:jc w:val="both"/>
-        <w:rPr>
-          <w:rFonts w:ascii="Times New Roman" w:eastAsia="Times New Roman" w:hAnsi="Times New Roman" w:cs="Times New Roman"/>
-          <w:sz w:val="24"/>
-          <w:szCs w:val="24"/>
-        </w:rPr>
-      </w:pPr>
-    </w:p>
-    <w:p>
-      <w:pPr>
-        <w:spacing w:after="0" w:line="240" w:lineRule="auto"/>
-        <w:jc w:val="both"/>
-        <w:rPr>
-          <w:rFonts w:ascii="Times New Roman" w:eastAsia="Times New Roman" w:hAnsi="Times New Roman" w:cs="Times New Roman"/>
-          <w:sz w:val="24"/>
-          <w:szCs w:val="24"/>
-        </w:rPr>
-      </w:pPr>
-    </w:p>
-    <w:p>
-      <w:pPr>
-        <w:spacing w:after="0" w:line="240" w:lineRule="auto"/>
-        <w:jc w:val="center"/>
+        <w:t>Sir Ernesto</w:t>
+      </w:r>
+      <w:r>
         <w:rPr>
           <w:rFonts w:ascii="Times New Roman" w:eastAsia="Times New Roman" w:hAnsi="Times New Roman" w:cs="Times New Roman"/>
           <w:sz w:val="30"/>
           <w:szCs w:val="30"/>
         </w:rPr>
-      </w:pPr>
-      <w:r>
-        <w:rPr>
-          <w:rFonts w:ascii="Times New Roman" w:eastAsia="Times New Roman" w:hAnsi="Times New Roman" w:cs="Times New Roman"/>
-          <w:sz w:val="30"/>
-          <w:szCs w:val="30"/>
-        </w:rPr>
-        <w:t>Professor:</w:t>
-      </w:r>
-    </w:p>
-    <w:p>
-      <w:pPr>
-        <w:spacing w:after="0" w:line="240" w:lineRule="auto"/>
-        <w:jc w:val="center"/>
-        <w:rPr>
-          <w:rFonts w:ascii="Times New Roman" w:eastAsia="Times New Roman" w:hAnsi="Times New Roman" w:cs="Times New Roman"/>
-          <w:sz w:val="30"/>
-          <w:szCs w:val="30"/>
-        </w:rPr>
-      </w:pPr>
-    </w:p>
-    <w:p>
-      <w:pPr>
-        <w:spacing w:after="0" w:line="240" w:lineRule="auto"/>
-        <w:jc w:val="center"/>
-        <w:rPr>
-          <w:rFonts w:ascii="Times New Roman" w:eastAsia="Times New Roman" w:hAnsi="Times New Roman" w:cs="Times New Roman"/>
-          <w:sz w:val="30"/>
-          <w:szCs w:val="30"/>
-        </w:rPr>
-      </w:pPr>
-      <w:r>
-        <w:rPr>
-          <w:rFonts w:ascii="Times New Roman" w:eastAsia="Times New Roman" w:hAnsi="Times New Roman" w:cs="Times New Roman"/>
-          <w:sz w:val="30"/>
-          <w:szCs w:val="30"/>
-        </w:rPr>
-        <w:t>Sir Ernesto</w:t>
-      </w:r>
-      <w:r>
-        <w:rPr>
-          <w:rFonts w:ascii="Times New Roman" w:eastAsia="Times New Roman" w:hAnsi="Times New Roman" w:cs="Times New Roman"/>
-          <w:sz w:val="30"/>
-          <w:szCs w:val="30"/>
-        </w:rPr>
-        <w:t xml:space="preserve"> </w:t>
-      </w:r>
-      <w:proofErr w:type="spellStart"/>
-      <w:r>
-        <w:rPr>
-          <w:rFonts w:ascii="Times New Roman" w:eastAsia="Times New Roman" w:hAnsi="Times New Roman" w:cs="Times New Roman"/>
-          <w:sz w:val="30"/>
-          <w:szCs w:val="30"/>
-        </w:rPr>
-        <w:t>Boydon</w:t>
-      </w:r>
-      <w:proofErr w:type="spellEnd"/>
+        <w:t xml:space="preserve"> Boydon</w:t>
+      </w:r>
     </w:p>
     <w:p>
       <w:pPr>
@@ -1009,25 +951,7 @@
           <w:sz w:val="24"/>
           <w:szCs w:val="24"/>
         </w:rPr>
-        <w:t xml:space="preserve">Address: #3 </w:t>
-      </w:r>
-      <w:proofErr w:type="spellStart"/>
-      <w:r>
-        <w:rPr>
-          <w:rFonts w:ascii="Times New Roman" w:eastAsia="Times New Roman" w:hAnsi="Times New Roman" w:cs="Times New Roman"/>
-          <w:sz w:val="24"/>
-          <w:szCs w:val="24"/>
-        </w:rPr>
-        <w:t>Humabon</w:t>
-      </w:r>
-      <w:proofErr w:type="spellEnd"/>
-      <w:r>
-        <w:rPr>
-          <w:rFonts w:ascii="Times New Roman" w:eastAsia="Times New Roman" w:hAnsi="Times New Roman" w:cs="Times New Roman"/>
-          <w:sz w:val="24"/>
-          <w:szCs w:val="24"/>
-        </w:rPr>
-        <w:t xml:space="preserve"> Place, Magallanes, Makati City</w:t>
+        <w:t>Address: #3 Humabon Place, Magallanes, Makati City</w:t>
       </w:r>
     </w:p>
     <w:p>
@@ -1161,8 +1085,6 @@
             </w:rPr>
             <w:t>Table of Contents</w:t>
           </w:r>
-          <w:bookmarkStart w:id="1" w:name="_GoBack"/>
-          <w:bookmarkEnd w:id="1"/>
         </w:p>
         <w:p>
           <w:pPr>
@@ -2493,7 +2415,7 @@
           <w:color w:val="auto"/>
         </w:rPr>
       </w:pPr>
-      <w:bookmarkStart w:id="2" w:name="_Toc492552114"/>
+      <w:bookmarkStart w:id="1" w:name="_Toc492552114"/>
       <w:r>
         <w:rPr>
           <w:rFonts w:ascii="Times New Roman" w:eastAsia="Times New Roman" w:hAnsi="Times New Roman" w:cs="Times New Roman"/>
@@ -2502,7 +2424,7 @@
         </w:rPr>
         <w:t>Executive Summary</w:t>
       </w:r>
-      <w:bookmarkEnd w:id="2"/>
+      <w:bookmarkEnd w:id="1"/>
     </w:p>
     <w:p>
       <w:pPr>
@@ -2547,25 +2469,7 @@
           <w:sz w:val="24"/>
           <w:szCs w:val="24"/>
         </w:rPr>
-        <w:t xml:space="preserve">Technology has improved the way we work and continuously creates useful resources. Combining together the translation and technology, the proponents would like to resolve these problems by having a mobile application called </w:t>
-      </w:r>
-      <w:proofErr w:type="spellStart"/>
-      <w:r>
-        <w:rPr>
-          <w:rFonts w:ascii="Times New Roman" w:hAnsi="Times New Roman" w:cs="Times New Roman"/>
-          <w:sz w:val="24"/>
-          <w:szCs w:val="24"/>
-        </w:rPr>
-        <w:t>Dayalektor</w:t>
-      </w:r>
-      <w:proofErr w:type="spellEnd"/>
-      <w:r>
-        <w:rPr>
-          <w:rFonts w:ascii="Times New Roman" w:hAnsi="Times New Roman" w:cs="Times New Roman"/>
-          <w:sz w:val="24"/>
-          <w:szCs w:val="24"/>
-        </w:rPr>
-        <w:t>.</w:t>
+        <w:t>Technology has improved the way we work and continuously creates useful resources. Combining together the translation and technology, the proponents would like to resolve these problems by having a mobile application called Dayalektor.</w:t>
       </w:r>
     </w:p>
     <w:p>
@@ -2587,23 +2491,13 @@
         </w:rPr>
         <w:t xml:space="preserve"> </w:t>
       </w:r>
-      <w:proofErr w:type="spellStart"/>
-      <w:r>
-        <w:rPr>
-          <w:rFonts w:ascii="Times New Roman" w:hAnsi="Times New Roman" w:cs="Times New Roman"/>
-          <w:sz w:val="24"/>
-          <w:szCs w:val="24"/>
-        </w:rPr>
-        <w:t>Dayalektor</w:t>
-      </w:r>
-      <w:proofErr w:type="spellEnd"/>
-      <w:r>
-        <w:rPr>
-          <w:rFonts w:ascii="Times New Roman" w:hAnsi="Times New Roman" w:cs="Times New Roman"/>
-          <w:sz w:val="24"/>
-          <w:szCs w:val="24"/>
-        </w:rPr>
-        <w:t xml:space="preserve"> is a mobile app that translates English or Filipino words to different Philippine dialects and vice versa. The app breakthrough language barrier and misunderstanding between Filipinos and foreigners or Filipino that is not familiar with other dialects. It makes the communication comfortable and fun through offline dictionary and forum.  By using the app, there would be featured Filipino Word of The Day on the homepage. The offline dictionary also provides voice translation of each word for the users to also determine how to correctly pronounce that specific word. For easier searching of the word, the app auto-generate the word upon searching. The translated words can be saved and bookmarked. While, if the word is not available, the user can sign up and ask on forum and whatever answer on the forum can be liked and it will be saved on the user’s activity log.</w:t>
+      <w:r>
+        <w:rPr>
+          <w:rFonts w:ascii="Times New Roman" w:hAnsi="Times New Roman" w:cs="Times New Roman"/>
+          <w:sz w:val="24"/>
+          <w:szCs w:val="24"/>
+        </w:rPr>
+        <w:t>Dayalektor is a mobile app that translates English or Filipino words to different Philippine dialects and vice versa. The app breakthrough language barrier and misunderstanding between Filipinos and foreigners or Filipino that is not familiar with other dialects. It makes the communication comfortable and fun through offline dictionary and forum.  By using the app, there would be featured Filipino Word of The Day on the homepage. The offline dictionary also provides voice translation of each word for the users to also determine how to correctly pronounce that specific word. For easier searching of the word, the app auto-generate the word upon searching. The translated words can be saved and bookmarked. While, if the word is not available, the user can sign up and ask on forum and whatever answer on the forum can be liked and it will be saved on the user’s activity log.</w:t>
       </w:r>
     </w:p>
     <w:p>
@@ -2659,28 +2553,10 @@
           <w:szCs w:val="24"/>
         </w:rPr>
         <w:tab/>
-        <w:t xml:space="preserve">The 18 months duration of the project’s cost structure is divided for the development of mobile application which are the software to be used, for marketing and advertising, for the salaries of personnel, and other expenses like facilities and fixtures. For every download of app will cost </w:t>
-      </w:r>
-      <w:proofErr w:type="spellStart"/>
-      <w:r>
-        <w:rPr>
-          <w:rFonts w:ascii="Times New Roman" w:hAnsi="Times New Roman" w:cs="Times New Roman"/>
-          <w:sz w:val="24"/>
-          <w:szCs w:val="24"/>
-        </w:rPr>
-        <w:t>Php</w:t>
-      </w:r>
-      <w:proofErr w:type="spellEnd"/>
-      <w:r>
-        <w:rPr>
-          <w:rFonts w:ascii="Times New Roman" w:hAnsi="Times New Roman" w:cs="Times New Roman"/>
-          <w:sz w:val="24"/>
-          <w:szCs w:val="24"/>
-        </w:rPr>
-        <w:t xml:space="preserve"> 100 for the maintenance and improvement.</w:t>
-      </w:r>
-      <w:bookmarkStart w:id="3" w:name="_i2mnk8bcqr1z" w:colFirst="0" w:colLast="0"/>
-      <w:bookmarkEnd w:id="3"/>
+        <w:t>The 18 months duration of the project’s cost structure is divided for the development of mobile application which are the software to be used, for marketing and advertising, for the salaries of personnel, and other expenses like facilities and fixtures. For every download of app will cost Php 100 for the maintenance and improvement.</w:t>
+      </w:r>
+      <w:bookmarkStart w:id="2" w:name="_i2mnk8bcqr1z" w:colFirst="0" w:colLast="0"/>
+      <w:bookmarkEnd w:id="2"/>
     </w:p>
     <w:p>
       <w:pPr>
@@ -2702,7 +2578,7 @@
           <w:color w:val="auto"/>
         </w:rPr>
       </w:pPr>
-      <w:bookmarkStart w:id="4" w:name="_Toc492552115"/>
+      <w:bookmarkStart w:id="3" w:name="_Toc492552115"/>
       <w:r>
         <w:rPr>
           <w:rFonts w:ascii="Times New Roman" w:hAnsi="Times New Roman" w:cs="Times New Roman"/>
@@ -2711,7 +2587,7 @@
         </w:rPr>
         <w:t>Lean Canvas</w:t>
       </w:r>
-      <w:bookmarkEnd w:id="4"/>
+      <w:bookmarkEnd w:id="3"/>
     </w:p>
     <w:p>
       <w:pPr>
@@ -2735,7 +2611,7 @@
           <w:szCs w:val="28"/>
         </w:rPr>
       </w:pPr>
-      <w:bookmarkStart w:id="5" w:name="_Toc492552116"/>
+      <w:bookmarkStart w:id="4" w:name="_Toc492552116"/>
       <w:r>
         <w:rPr>
           <w:rFonts w:ascii="Times New Roman" w:hAnsi="Times New Roman" w:cs="Times New Roman"/>
@@ -2746,7 +2622,7 @@
         </w:rPr>
         <w:t>Problems</w:t>
       </w:r>
-      <w:bookmarkEnd w:id="5"/>
+      <w:bookmarkEnd w:id="4"/>
     </w:p>
     <w:p/>
     <w:p>
@@ -2870,7 +2746,7 @@
           <w:szCs w:val="28"/>
         </w:rPr>
       </w:pPr>
-      <w:bookmarkStart w:id="6" w:name="_Toc492552117"/>
+      <w:bookmarkStart w:id="5" w:name="_Toc492552117"/>
       <w:r>
         <w:rPr>
           <w:rFonts w:ascii="Times New Roman" w:hAnsi="Times New Roman" w:cs="Times New Roman"/>
@@ -2881,7 +2757,7 @@
         </w:rPr>
         <w:t>Solutions</w:t>
       </w:r>
-      <w:bookmarkEnd w:id="6"/>
+      <w:bookmarkEnd w:id="5"/>
     </w:p>
     <w:p/>
     <w:p>
@@ -2900,25 +2776,7 @@
           <w:sz w:val="24"/>
           <w:szCs w:val="24"/>
         </w:rPr>
-        <w:t xml:space="preserve">Utilizing this app’s speech recognition technology and combining that with offline vocabulary and online forum, the </w:t>
-      </w:r>
-      <w:proofErr w:type="spellStart"/>
-      <w:r>
-        <w:rPr>
-          <w:rFonts w:ascii="Times New Roman" w:hAnsi="Times New Roman" w:cs="Times New Roman"/>
-          <w:sz w:val="24"/>
-          <w:szCs w:val="24"/>
-        </w:rPr>
-        <w:t>Dayalektor</w:t>
-      </w:r>
-      <w:proofErr w:type="spellEnd"/>
-      <w:r>
-        <w:rPr>
-          <w:rFonts w:ascii="Times New Roman" w:hAnsi="Times New Roman" w:cs="Times New Roman"/>
-          <w:sz w:val="24"/>
-          <w:szCs w:val="24"/>
-        </w:rPr>
-        <w:t xml:space="preserve"> provides you with all the features required to speak other dialects or language.</w:t>
+        <w:t>Utilizing this app’s speech recognition technology and combining that with offline vocabulary and online forum, the Dayalektor provides you with all the features required to speak other dialects or language.</w:t>
       </w:r>
     </w:p>
     <w:p>
@@ -2935,23 +2793,13 @@
         </w:rPr>
         <w:tab/>
       </w:r>
-      <w:proofErr w:type="spellStart"/>
-      <w:r>
-        <w:rPr>
-          <w:rFonts w:ascii="Times New Roman" w:hAnsi="Times New Roman" w:cs="Times New Roman"/>
-          <w:sz w:val="24"/>
-          <w:szCs w:val="24"/>
-        </w:rPr>
-        <w:t>Dayalektor</w:t>
-      </w:r>
-      <w:proofErr w:type="spellEnd"/>
-      <w:r>
-        <w:rPr>
-          <w:rFonts w:ascii="Times New Roman" w:hAnsi="Times New Roman" w:cs="Times New Roman"/>
-          <w:sz w:val="24"/>
-          <w:szCs w:val="24"/>
-        </w:rPr>
-        <w:t xml:space="preserve"> uses the following languages and dialects:</w:t>
+      <w:r>
+        <w:rPr>
+          <w:rFonts w:ascii="Times New Roman" w:hAnsi="Times New Roman" w:cs="Times New Roman"/>
+          <w:sz w:val="24"/>
+          <w:szCs w:val="24"/>
+        </w:rPr>
+        <w:t>Dayalektor uses the following languages and dialects:</w:t>
       </w:r>
     </w:p>
     <w:p>
@@ -3055,7 +2903,6 @@
           <w:szCs w:val="24"/>
         </w:rPr>
       </w:pPr>
-      <w:proofErr w:type="spellStart"/>
       <w:r>
         <w:rPr>
           <w:rFonts w:ascii="Times New Roman" w:hAnsi="Times New Roman" w:cs="Times New Roman"/>
@@ -3064,7 +2911,6 @@
         </w:rPr>
         <w:t>Bikol</w:t>
       </w:r>
-      <w:proofErr w:type="spellEnd"/>
     </w:p>
     <w:p>
       <w:pPr>
@@ -3145,7 +2991,6 @@
           <w:szCs w:val="24"/>
         </w:rPr>
       </w:pPr>
-      <w:proofErr w:type="spellStart"/>
       <w:r>
         <w:rPr>
           <w:rFonts w:ascii="Times New Roman" w:hAnsi="Times New Roman" w:cs="Times New Roman"/>
@@ -3154,7 +2999,6 @@
         </w:rPr>
         <w:t>Pangasinan</w:t>
       </w:r>
-      <w:proofErr w:type="spellEnd"/>
     </w:p>
     <w:p>
       <w:pPr>
@@ -3213,7 +3057,6 @@
           <w:szCs w:val="24"/>
         </w:rPr>
       </w:pPr>
-      <w:proofErr w:type="spellStart"/>
       <w:r>
         <w:rPr>
           <w:rFonts w:ascii="Times New Roman" w:hAnsi="Times New Roman" w:cs="Times New Roman"/>
@@ -3222,7 +3065,6 @@
         </w:rPr>
         <w:t>Waray</w:t>
       </w:r>
-      <w:proofErr w:type="spellEnd"/>
     </w:p>
     <w:p>
       <w:pPr>
@@ -3234,41 +3076,13 @@
           <w:szCs w:val="24"/>
         </w:rPr>
       </w:pPr>
-      <w:proofErr w:type="spellStart"/>
-      <w:r>
-        <w:rPr>
-          <w:rFonts w:ascii="Times New Roman" w:hAnsi="Times New Roman" w:cs="Times New Roman"/>
-          <w:sz w:val="24"/>
-          <w:szCs w:val="24"/>
-        </w:rPr>
-        <w:t>Dayalektor</w:t>
-      </w:r>
-      <w:proofErr w:type="spellEnd"/>
-      <w:r>
-        <w:rPr>
-          <w:rFonts w:ascii="Times New Roman" w:hAnsi="Times New Roman" w:cs="Times New Roman"/>
-          <w:sz w:val="24"/>
-          <w:szCs w:val="24"/>
-        </w:rPr>
-        <w:t xml:space="preserve"> also has a competitive advantage. Most translation app today that involve Filipino words are translating only English to Filipino and vice versa. While </w:t>
-      </w:r>
-      <w:proofErr w:type="spellStart"/>
-      <w:r>
-        <w:rPr>
-          <w:rFonts w:ascii="Times New Roman" w:hAnsi="Times New Roman" w:cs="Times New Roman"/>
-          <w:sz w:val="24"/>
-          <w:szCs w:val="24"/>
-        </w:rPr>
-        <w:t>Dayalektor</w:t>
-      </w:r>
-      <w:proofErr w:type="spellEnd"/>
-      <w:r>
-        <w:rPr>
-          <w:rFonts w:ascii="Times New Roman" w:hAnsi="Times New Roman" w:cs="Times New Roman"/>
-          <w:sz w:val="24"/>
-          <w:szCs w:val="24"/>
-        </w:rPr>
-        <w:t xml:space="preserve"> provides wide range of dialects that can be translated and which can still be accessed even offline. Whatever translation the user needs to know are all accessed in one platform.</w:t>
+      <w:r>
+        <w:rPr>
+          <w:rFonts w:ascii="Times New Roman" w:hAnsi="Times New Roman" w:cs="Times New Roman"/>
+          <w:sz w:val="24"/>
+          <w:szCs w:val="24"/>
+        </w:rPr>
+        <w:t>Dayalektor also has a competitive advantage. Most translation app today that involve Filipino words are translating only English to Filipino and vice versa. While Dayalektor provides wide range of dialects that can be translated and which can still be accessed even offline. Whatever translation the user needs to know are all accessed in one platform.</w:t>
       </w:r>
     </w:p>
     <w:p>
@@ -3289,7 +3103,7 @@
           <w:szCs w:val="28"/>
         </w:rPr>
       </w:pPr>
-      <w:bookmarkStart w:id="7" w:name="_Toc492552118"/>
+      <w:bookmarkStart w:id="6" w:name="_Toc492552118"/>
       <w:r>
         <w:rPr>
           <w:rFonts w:ascii="Times New Roman" w:hAnsi="Times New Roman" w:cs="Times New Roman"/>
@@ -3300,7 +3114,7 @@
         </w:rPr>
         <w:t>Features</w:t>
       </w:r>
-      <w:bookmarkEnd w:id="7"/>
+      <w:bookmarkEnd w:id="6"/>
     </w:p>
     <w:p/>
     <w:p>
@@ -3616,7 +3430,7 @@
           <w:szCs w:val="28"/>
         </w:rPr>
       </w:pPr>
-      <w:bookmarkStart w:id="8" w:name="_Toc492552119"/>
+      <w:bookmarkStart w:id="7" w:name="_Toc492552119"/>
       <w:r>
         <w:rPr>
           <w:rFonts w:ascii="Times New Roman" w:hAnsi="Times New Roman" w:cs="Times New Roman"/>
@@ -3627,7 +3441,7 @@
         </w:rPr>
         <w:t>Situational Benefits</w:t>
       </w:r>
-      <w:bookmarkEnd w:id="8"/>
+      <w:bookmarkEnd w:id="7"/>
     </w:p>
     <w:p/>
     <w:p>
@@ -3646,18 +3460,8 @@
           <w:sz w:val="24"/>
           <w:szCs w:val="24"/>
         </w:rPr>
-        <w:t xml:space="preserve">Using the </w:t>
-      </w:r>
-      <w:proofErr w:type="spellStart"/>
-      <w:r>
-        <w:rPr>
-          <w:rFonts w:ascii="Times New Roman" w:hAnsi="Times New Roman" w:cs="Times New Roman"/>
-          <w:sz w:val="24"/>
-          <w:szCs w:val="24"/>
-        </w:rPr>
-        <w:t>Dayalektor</w:t>
-      </w:r>
-      <w:proofErr w:type="spellEnd"/>
+        <w:t>Using the Dayalektor</w:t>
+      </w:r>
       <w:r>
         <w:rPr>
           <w:rFonts w:ascii="Times New Roman" w:hAnsi="Times New Roman" w:cs="Times New Roman"/>
@@ -3712,6 +3516,16 @@
         </w:rPr>
         <w:t>Builds self-confidence in talking with other people who speak different dialect</w:t>
       </w:r>
+      <w:r>
+        <w:rPr>
+          <w:rFonts w:ascii="Times New Roman" w:hAnsi="Times New Roman" w:cs="Times New Roman"/>
+          <w:sz w:val="24"/>
+          <w:szCs w:val="24"/>
+        </w:rPr>
+        <w:t>s</w:t>
+      </w:r>
+      <w:bookmarkStart w:id="8" w:name="_GoBack"/>
+      <w:bookmarkEnd w:id="8"/>
     </w:p>
     <w:p>
       <w:pPr>
@@ -3777,41 +3591,13 @@
           <w:szCs w:val="24"/>
         </w:rPr>
       </w:pPr>
-      <w:proofErr w:type="spellStart"/>
-      <w:r>
-        <w:rPr>
-          <w:rFonts w:ascii="Times New Roman" w:hAnsi="Times New Roman" w:cs="Times New Roman"/>
-          <w:sz w:val="24"/>
-          <w:szCs w:val="24"/>
-        </w:rPr>
-        <w:t>Dayalektor</w:t>
-      </w:r>
-      <w:proofErr w:type="spellEnd"/>
-      <w:r>
-        <w:rPr>
-          <w:rFonts w:ascii="Times New Roman" w:hAnsi="Times New Roman" w:cs="Times New Roman"/>
-          <w:sz w:val="24"/>
-          <w:szCs w:val="24"/>
-        </w:rPr>
-        <w:t xml:space="preserve"> provides translated English or Filipino word to Philippine dialects and wherever you are in the Philippine you will never get lost and prevents the users to not run out of translation. If the user doesn’t understand the person they are talking to, </w:t>
-      </w:r>
-      <w:proofErr w:type="spellStart"/>
-      <w:r>
-        <w:rPr>
-          <w:rFonts w:ascii="Times New Roman" w:hAnsi="Times New Roman" w:cs="Times New Roman"/>
-          <w:sz w:val="24"/>
-          <w:szCs w:val="24"/>
-        </w:rPr>
-        <w:t>Dayalektor</w:t>
-      </w:r>
-      <w:proofErr w:type="spellEnd"/>
-      <w:r>
-        <w:rPr>
-          <w:rFonts w:ascii="Times New Roman" w:hAnsi="Times New Roman" w:cs="Times New Roman"/>
-          <w:sz w:val="24"/>
-          <w:szCs w:val="24"/>
-        </w:rPr>
-        <w:t xml:space="preserve"> would be a great tool.</w:t>
+      <w:r>
+        <w:rPr>
+          <w:rFonts w:ascii="Times New Roman" w:hAnsi="Times New Roman" w:cs="Times New Roman"/>
+          <w:sz w:val="24"/>
+          <w:szCs w:val="24"/>
+        </w:rPr>
+        <w:t>Dayalektor provides translated English or Filipino word to Philippine dialects and wherever you are in the Philippine you will never get lost and prevents the users to not run out of translation. If the user doesn’t understand the person they are talking to, Dayalektor would be a great tool.</w:t>
       </w:r>
     </w:p>
     <w:p>
@@ -3863,25 +3649,7 @@
           <w:sz w:val="24"/>
           <w:szCs w:val="24"/>
         </w:rPr>
-        <w:t xml:space="preserve">The </w:t>
-      </w:r>
-      <w:proofErr w:type="spellStart"/>
-      <w:r>
-        <w:rPr>
-          <w:rFonts w:ascii="Times New Roman" w:hAnsi="Times New Roman" w:cs="Times New Roman"/>
-          <w:sz w:val="24"/>
-          <w:szCs w:val="24"/>
-        </w:rPr>
-        <w:t>Dayalektor</w:t>
-      </w:r>
-      <w:proofErr w:type="spellEnd"/>
-      <w:r>
-        <w:rPr>
-          <w:rFonts w:ascii="Times New Roman" w:hAnsi="Times New Roman" w:cs="Times New Roman"/>
-          <w:sz w:val="24"/>
-          <w:szCs w:val="24"/>
-        </w:rPr>
-        <w:t xml:space="preserve"> will be advertised </w:t>
+        <w:t xml:space="preserve">The Dayalektor will be advertised </w:t>
       </w:r>
       <w:r>
         <w:rPr>
@@ -4110,25 +3878,7 @@
           <w:sz w:val="24"/>
           <w:szCs w:val="24"/>
         </w:rPr>
-        <w:t xml:space="preserve">The </w:t>
-      </w:r>
-      <w:proofErr w:type="spellStart"/>
-      <w:r>
-        <w:rPr>
-          <w:rFonts w:ascii="Times New Roman" w:hAnsi="Times New Roman" w:cs="Times New Roman"/>
-          <w:sz w:val="24"/>
-          <w:szCs w:val="24"/>
-        </w:rPr>
-        <w:t>Dayalektor</w:t>
-      </w:r>
-      <w:proofErr w:type="spellEnd"/>
-      <w:r>
-        <w:rPr>
-          <w:rFonts w:ascii="Times New Roman" w:hAnsi="Times New Roman" w:cs="Times New Roman"/>
-          <w:sz w:val="24"/>
-          <w:szCs w:val="24"/>
-        </w:rPr>
-        <w:t xml:space="preserve"> is mostly applicable within the</w:t>
+        <w:t>The Dayalektor is mostly applicable within the</w:t>
       </w:r>
       <w:r>
         <w:rPr>
@@ -4519,25 +4269,7 @@
           <w:sz w:val="24"/>
           <w:szCs w:val="24"/>
         </w:rPr>
-        <w:t xml:space="preserve">ts of </w:t>
-      </w:r>
-      <w:proofErr w:type="spellStart"/>
-      <w:r>
-        <w:rPr>
-          <w:rFonts w:ascii="Times New Roman" w:eastAsia="Times New Roman" w:hAnsi="Times New Roman" w:cs="Times New Roman"/>
-          <w:sz w:val="24"/>
-          <w:szCs w:val="24"/>
-        </w:rPr>
-        <w:t>Dayalektor</w:t>
-      </w:r>
-      <w:proofErr w:type="spellEnd"/>
-      <w:r>
-        <w:rPr>
-          <w:rFonts w:ascii="Times New Roman" w:eastAsia="Times New Roman" w:hAnsi="Times New Roman" w:cs="Times New Roman"/>
-          <w:sz w:val="24"/>
-          <w:szCs w:val="24"/>
-        </w:rPr>
-        <w:t xml:space="preserve"> is as follows:</w:t>
+        <w:t>ts of Dayalektor is as follows:</w:t>
       </w:r>
     </w:p>
     <w:p>
@@ -4967,25 +4699,7 @@
           <w:sz w:val="24"/>
           <w:szCs w:val="24"/>
         </w:rPr>
-        <w:t xml:space="preserve">The proponents got a total of </w:t>
-      </w:r>
-      <w:proofErr w:type="spellStart"/>
-      <w:r>
-        <w:rPr>
-          <w:rFonts w:ascii="Times New Roman" w:eastAsia="Times New Roman" w:hAnsi="Times New Roman" w:cs="Times New Roman"/>
-          <w:sz w:val="24"/>
-          <w:szCs w:val="24"/>
-        </w:rPr>
-        <w:t>Php</w:t>
-      </w:r>
-      <w:proofErr w:type="spellEnd"/>
-      <w:r>
-        <w:rPr>
-          <w:rFonts w:ascii="Times New Roman" w:eastAsia="Times New Roman" w:hAnsi="Times New Roman" w:cs="Times New Roman"/>
-          <w:sz w:val="24"/>
-          <w:szCs w:val="24"/>
-        </w:rPr>
-        <w:t xml:space="preserve"> 2,830,335 capital for the investors.</w:t>
+        <w:t>The proponents got a total of Php 2,830,335 capital for the investors.</w:t>
       </w:r>
     </w:p>
     <w:p>
@@ -5433,9 +5147,8 @@
           <w:sz w:val="24"/>
           <w:szCs w:val="24"/>
         </w:rPr>
-        <w:t xml:space="preserve">They wanted </w:t>
-      </w:r>
-      <w:proofErr w:type="spellStart"/>
+        <w:t xml:space="preserve">They wanted Nas Daily to advertise their app. They will talk to Nuseir Yassin, </w:t>
+      </w:r>
       <w:r>
         <w:rPr>
           <w:rFonts w:ascii="Times New Roman" w:hAnsi="Times New Roman" w:cs="Times New Roman"/>
@@ -5443,66 +5156,7 @@
           <w:sz w:val="24"/>
           <w:szCs w:val="24"/>
         </w:rPr>
-        <w:t>Nas</w:t>
-      </w:r>
-      <w:proofErr w:type="spellEnd"/>
-      <w:r>
-        <w:rPr>
-          <w:rFonts w:ascii="Times New Roman" w:hAnsi="Times New Roman" w:cs="Times New Roman"/>
-          <w:color w:val="auto"/>
-          <w:sz w:val="24"/>
-          <w:szCs w:val="24"/>
-        </w:rPr>
-        <w:t xml:space="preserve"> Daily to advertise their app. They will talk to </w:t>
-      </w:r>
-      <w:proofErr w:type="spellStart"/>
-      <w:r>
-        <w:rPr>
-          <w:rFonts w:ascii="Times New Roman" w:hAnsi="Times New Roman" w:cs="Times New Roman"/>
-          <w:color w:val="auto"/>
-          <w:sz w:val="24"/>
-          <w:szCs w:val="24"/>
-        </w:rPr>
-        <w:t>Nuseir</w:t>
-      </w:r>
-      <w:proofErr w:type="spellEnd"/>
-      <w:r>
-        <w:rPr>
-          <w:rFonts w:ascii="Times New Roman" w:hAnsi="Times New Roman" w:cs="Times New Roman"/>
-          <w:color w:val="auto"/>
-          <w:sz w:val="24"/>
-          <w:szCs w:val="24"/>
-        </w:rPr>
-        <w:t xml:space="preserve"> Yassin, </w:t>
-      </w:r>
-      <w:r>
-        <w:rPr>
-          <w:rFonts w:ascii="Times New Roman" w:hAnsi="Times New Roman" w:cs="Times New Roman"/>
-          <w:color w:val="auto"/>
-          <w:sz w:val="24"/>
-          <w:szCs w:val="24"/>
-        </w:rPr>
-        <w:t xml:space="preserve">founder of </w:t>
-      </w:r>
-      <w:proofErr w:type="spellStart"/>
-      <w:r>
-        <w:rPr>
-          <w:rFonts w:ascii="Times New Roman" w:hAnsi="Times New Roman" w:cs="Times New Roman"/>
-          <w:color w:val="auto"/>
-          <w:sz w:val="24"/>
-          <w:szCs w:val="24"/>
-        </w:rPr>
-        <w:t>Nas</w:t>
-      </w:r>
-      <w:proofErr w:type="spellEnd"/>
-      <w:r>
-        <w:rPr>
-          <w:rFonts w:ascii="Times New Roman" w:hAnsi="Times New Roman" w:cs="Times New Roman"/>
-          <w:color w:val="auto"/>
-          <w:sz w:val="24"/>
-          <w:szCs w:val="24"/>
-        </w:rPr>
-        <w:t xml:space="preserve"> Daily, to include the app in his one-minute video. They will convince him to advertise it by explaining to hi</w:t>
+        <w:t>founder of Nas Daily, to include the app in his one-minute video. They will convince him to advertise it by explaining to hi</w:t>
       </w:r>
       <w:r>
         <w:rPr>
@@ -7144,27 +6798,7 @@
           <w:szCs w:val="24"/>
           <w:lang w:val="en-PH" w:eastAsia="en-PH"/>
         </w:rPr>
-        <w:t xml:space="preserve">EXPERTSCOLUMN.COM. (2017). Translation: </w:t>
-      </w:r>
-      <w:proofErr w:type="spellStart"/>
-      <w:r>
-        <w:rPr>
-          <w:rFonts w:ascii="Times New Roman" w:eastAsia="Times New Roman" w:hAnsi="Times New Roman" w:cs="Times New Roman"/>
-          <w:sz w:val="24"/>
-          <w:szCs w:val="24"/>
-          <w:lang w:val="en-PH" w:eastAsia="en-PH"/>
-        </w:rPr>
-        <w:t>Need,importance</w:t>
-      </w:r>
-      <w:proofErr w:type="spellEnd"/>
-      <w:r>
-        <w:rPr>
-          <w:rFonts w:ascii="Times New Roman" w:eastAsia="Times New Roman" w:hAnsi="Times New Roman" w:cs="Times New Roman"/>
-          <w:sz w:val="24"/>
-          <w:szCs w:val="24"/>
-          <w:lang w:val="en-PH" w:eastAsia="en-PH"/>
-        </w:rPr>
-        <w:t xml:space="preserve"> And Benefits. Retrieved from http://fareedsiddiqui.expertscolumn.com/article/translation-needimportance-and-benefits</w:t>
+        <w:t>EXPERTSCOLUMN.COM. (2017). Translation: Need,importance And Benefits. Retrieved from http://fareedsiddiqui.expertscolumn.com/article/translation-needimportance-and-benefits</w:t>
       </w:r>
     </w:p>
     <w:p>
@@ -7292,7 +6926,7 @@
             <w:noProof/>
             <w:sz w:val="24"/>
           </w:rPr>
-          <w:t>18</w:t>
+          <w:t>3</w:t>
         </w:r>
         <w:r>
           <w:rPr>
@@ -7339,18 +6973,8 @@
         <w:i/>
         <w:sz w:val="24"/>
       </w:rPr>
-      <w:t xml:space="preserve">Business Plan - </w:t>
+      <w:t>Business Plan - Dayalektor</w:t>
     </w:r>
-    <w:proofErr w:type="spellStart"/>
-    <w:r>
-      <w:rPr>
-        <w:rFonts w:ascii="Times New Roman" w:hAnsi="Times New Roman" w:cs="Times New Roman"/>
-        <w:i/>
-        <w:sz w:val="24"/>
-      </w:rPr>
-      <w:t>Dayalektor</w:t>
-    </w:r>
-    <w:proofErr w:type="spellEnd"/>
   </w:p>
 </w:ftr>
 </file>
@@ -12942,7 +12566,7 @@
 </file>
 
 <file path=customXml/itemProps1.xml><?xml version="1.0" encoding="utf-8"?>
-<ds:datastoreItem xmlns:ds="http://schemas.openxmlformats.org/officeDocument/2006/customXml" ds:itemID="{BA60CB04-B76F-48E5-AADC-AA96A35153B9}">
+<ds:datastoreItem xmlns:ds="http://schemas.openxmlformats.org/officeDocument/2006/customXml" ds:itemID="{11C6FCDD-7701-4BB0-B695-B6BCE1696AFF}">
   <ds:schemaRefs>
     <ds:schemaRef ds:uri="http://schemas.openxmlformats.org/officeDocument/2006/bibliography"/>
   </ds:schemaRefs>

</xml_diff>